<commit_message>
up file word quyển đồ án
</commit_message>
<xml_diff>
--- a/Phân tích yêu cầu/Yeu_cau_nghiep_vu.docx
+++ b/Phân tích yêu cầu/Yeu_cau_nghiep_vu.docx
@@ -565,12 +565,6 @@
                 <w:rFonts w:ascii="Calibri" w:eastAsia="Calibri" w:hAnsi="Calibri" w:cs="Calibri"/>
               </w:rPr>
             </w:pPr>
-            <w:r>
-              <w:rPr>
-                <w:rFonts w:ascii="Calibri" w:eastAsia="Calibri" w:hAnsi="Calibri" w:cs="Calibri"/>
-              </w:rPr>
-              <w:t>BM1</w:t>
-            </w:r>
           </w:p>
         </w:tc>
         <w:tc>
@@ -3205,7 +3199,17 @@
           <w:b/>
           <w:sz w:val="36"/>
         </w:rPr>
-        <w:t>Biểu mẫu 1 và quy định 1:</w:t>
+        <w:t>Q</w:t>
+      </w:r>
+      <w:bookmarkStart w:id="0" w:name="_GoBack"/>
+      <w:bookmarkEnd w:id="0"/>
+      <w:r>
+        <w:rPr>
+          <w:rFonts w:ascii="Calibri" w:eastAsia="Calibri" w:hAnsi="Calibri" w:cs="Calibri"/>
+          <w:b/>
+          <w:sz w:val="36"/>
+        </w:rPr>
+        <w:t>uy định 1:</w:t>
       </w:r>
     </w:p>
     <w:p>
@@ -3232,8 +3236,6 @@
         </w:rPr>
         <w:t>khác nhau</w:t>
       </w:r>
-      <w:bookmarkStart w:id="0" w:name="_GoBack"/>
-      <w:bookmarkEnd w:id="0"/>
     </w:p>
     <w:p>
       <w:pPr>
@@ -3484,7 +3486,7 @@
           <v:rect id="rectole0000000001" o:spid="_x0000_i1025" style="width:262.5pt;height:381pt" o:ole="" o:preferrelative="t" stroked="f">
             <v:imagedata r:id="rId6" o:title=""/>
           </v:rect>
-          <o:OLEObject Type="Embed" ProgID="StaticMetafile" ShapeID="rectole0000000001" DrawAspect="Content" ObjectID="_1668587806" r:id="rId7"/>
+          <o:OLEObject Type="Embed" ProgID="StaticMetafile" ShapeID="rectole0000000001" DrawAspect="Content" ObjectID="_1668590726" r:id="rId7"/>
         </w:object>
       </w:r>
     </w:p>
@@ -3787,7 +3789,7 @@
           <v:rect id="rectole0000000004" o:spid="_x0000_i1026" style="width:317.25pt;height:180.75pt" o:ole="" o:preferrelative="t" stroked="f">
             <v:imagedata r:id="rId9" o:title=""/>
           </v:rect>
-          <o:OLEObject Type="Embed" ProgID="StaticMetafile" ShapeID="rectole0000000004" DrawAspect="Content" ObjectID="_1668587807" r:id="rId10"/>
+          <o:OLEObject Type="Embed" ProgID="StaticMetafile" ShapeID="rectole0000000004" DrawAspect="Content" ObjectID="_1668590727" r:id="rId10"/>
         </w:object>
       </w:r>
     </w:p>

</xml_diff>